<commit_message>
added lection 1 for PPO
</commit_message>
<xml_diff>
--- a/Проектирование программного обеспечения/Лекция 1.docx
+++ b/Проектирование программного обеспечения/Лекция 1.docx
@@ -47,8 +47,317 @@
       </w:r>
     </w:p>
     <w:p>
+      <w:pPr>
+        <w:pStyle w:val="2"/>
+      </w:pPr>
+      <w:r>
+        <w:t>Цель и задачи</w:t>
+      </w:r>
+    </w:p>
+    <w:p>
+      <w:r>
+        <w:rPr>
+          <w:b/>
+        </w:rPr>
+        <w:t>Цель</w:t>
+      </w:r>
+      <w:r>
+        <w:t xml:space="preserve"> – Ответить для себя на вопрос </w:t>
+      </w:r>
+      <w:r>
+        <w:t>“</w:t>
+      </w:r>
+      <w:r>
+        <w:t>Что такое хорошая Архитектура</w:t>
+      </w:r>
+      <w:r>
+        <w:t>“</w:t>
+      </w:r>
+    </w:p>
+    <w:p>
+      <w:r>
+        <w:rPr>
+          <w:b/>
+        </w:rPr>
+        <w:t>Задачи:</w:t>
+      </w:r>
+    </w:p>
+    <w:p>
+      <w:pPr>
+        <w:pStyle w:val="a3"/>
+        <w:numPr>
+          <w:ilvl w:val="0"/>
+          <w:numId w:val="12"/>
+        </w:numPr>
+      </w:pPr>
+      <w:r>
+        <w:t>Критерии хорошей Архитектуры</w:t>
+      </w:r>
+    </w:p>
+    <w:p>
+      <w:pPr>
+        <w:pStyle w:val="a3"/>
+        <w:numPr>
+          <w:ilvl w:val="0"/>
+          <w:numId w:val="12"/>
+        </w:numPr>
+      </w:pPr>
+      <w:r>
+        <w:t>Проектирование программных компонентов (</w:t>
+      </w:r>
+      <w:r>
+        <w:rPr>
+          <w:lang w:val="en-US"/>
+        </w:rPr>
+        <w:t>SOLID</w:t>
+      </w:r>
+      <w:r>
+        <w:t>)</w:t>
+      </w:r>
+      <w:r>
+        <w:t xml:space="preserve"> </w:t>
+      </w:r>
+      <w:r>
+        <w:t>и их взаимодействия</w:t>
+      </w:r>
+    </w:p>
+    <w:p>
+      <w:pPr>
+        <w:pStyle w:val="a3"/>
+        <w:numPr>
+          <w:ilvl w:val="0"/>
+          <w:numId w:val="12"/>
+        </w:numPr>
+      </w:pPr>
+      <w:r>
+        <w:t>Проектирование программных систем</w:t>
+      </w:r>
+    </w:p>
+    <w:p>
+      <w:pPr>
+        <w:pStyle w:val="a3"/>
+        <w:numPr>
+          <w:ilvl w:val="0"/>
+          <w:numId w:val="12"/>
+        </w:numPr>
+      </w:pPr>
+      <w:r>
+        <w:t>Жизненный цикл разработки ПО</w:t>
+      </w:r>
+    </w:p>
+    <w:p>
+      <w:pPr>
+        <w:pStyle w:val="a3"/>
+        <w:numPr>
+          <w:ilvl w:val="0"/>
+          <w:numId w:val="12"/>
+        </w:numPr>
+      </w:pPr>
+      <w:r>
+        <w:t>Организация процессов разработки, тестирования, развертывания и сопровождения</w:t>
+      </w:r>
+    </w:p>
+    <w:p>
+      <w:pPr>
+        <w:pStyle w:val="2"/>
+      </w:pPr>
+      <w:r>
+        <w:t>Состав курса:</w:t>
+      </w:r>
+    </w:p>
+    <w:p>
+      <w:r>
+        <w:t xml:space="preserve">8 лекций, 8 семинаров, </w:t>
+      </w:r>
+      <w:r>
+        <w:rPr>
+          <w:lang w:val="en-US"/>
+        </w:rPr>
+        <w:t>N</w:t>
+      </w:r>
+      <w:r>
+        <w:t xml:space="preserve"> </w:t>
+      </w:r>
+      <w:r>
+        <w:t>лабораторных работ (домашних заданий)</w:t>
+      </w:r>
+    </w:p>
+    <w:p>
+      <w:r>
+        <w:t>Время на обсуждение и сдачу ЛР – каждую неделю.</w:t>
+      </w:r>
+    </w:p>
+    <w:p>
+      <w:r>
+        <w:t>Для зачёта, нужно просто сдать все лабораторные</w:t>
+      </w:r>
+    </w:p>
+    <w:p>
+      <w:pPr>
+        <w:pStyle w:val="2"/>
+      </w:pPr>
+      <w:r>
+        <w:t>Архитектура</w:t>
+      </w:r>
+    </w:p>
+    <w:p>
+      <w:r>
+        <w:t>Архитектура – способ организация и построения чего-либо.</w:t>
+      </w:r>
+    </w:p>
+    <w:p>
+      <w:r>
+        <w:t>Колизей – пример хорошей архитектуры.</w:t>
+      </w:r>
+    </w:p>
+    <w:p>
+      <w:pPr>
+        <w:pStyle w:val="2"/>
+      </w:pPr>
+      <w:r>
+        <w:t>Архитектура программного обеспечения</w:t>
+      </w:r>
+    </w:p>
+    <w:p>
+      <w:r>
+        <w:t>Это совокупность важнейших решений об организации программной системы.</w:t>
+      </w:r>
+    </w:p>
+    <w:p>
+      <w:pPr>
+        <w:pStyle w:val="a3"/>
+        <w:numPr>
+          <w:ilvl w:val="0"/>
+          <w:numId w:val="14"/>
+        </w:numPr>
+      </w:pPr>
+      <w:r>
+        <w:t>выбор структурных элементов и их интерфейсов, с помощью которых составлена система, а также их поведения в рамках сотрудничества структурных элементов</w:t>
+      </w:r>
+    </w:p>
+    <w:p>
+      <w:pPr>
+        <w:pStyle w:val="a3"/>
+        <w:numPr>
+          <w:ilvl w:val="0"/>
+          <w:numId w:val="14"/>
+        </w:numPr>
+      </w:pPr>
+      <w:r>
+        <w:t>соединение выбранных элементов структуры и поведения во всё более крупные системы</w:t>
+      </w:r>
+    </w:p>
+    <w:p>
+      <w:pPr>
+        <w:pStyle w:val="a3"/>
+        <w:numPr>
+          <w:ilvl w:val="0"/>
+          <w:numId w:val="14"/>
+        </w:numPr>
+      </w:pPr>
+      <w:proofErr w:type="spellStart"/>
+      <w:r>
+        <w:t>фыв</w:t>
+      </w:r>
+      <w:proofErr w:type="spellEnd"/>
+      <w:r>
+        <w:t>…</w:t>
+      </w:r>
+    </w:p>
+    <w:p>
+      <w:pPr>
+        <w:pStyle w:val="2"/>
+      </w:pPr>
+    </w:p>
+    <w:p>
+      <w:pPr>
+        <w:pStyle w:val="2"/>
+      </w:pPr>
+      <w:r>
+        <w:t>Парадигмы программирования</w:t>
+      </w:r>
+    </w:p>
+    <w:p>
+      <w:pPr>
+        <w:pStyle w:val="a3"/>
+        <w:numPr>
+          <w:ilvl w:val="0"/>
+          <w:numId w:val="15"/>
+        </w:numPr>
+      </w:pPr>
+      <w:r>
+        <w:t>Структурное программирование</w:t>
+      </w:r>
+    </w:p>
+    <w:p>
+      <w:pPr>
+        <w:pStyle w:val="a3"/>
+        <w:numPr>
+          <w:ilvl w:val="0"/>
+          <w:numId w:val="15"/>
+        </w:numPr>
+      </w:pPr>
+      <w:r>
+        <w:t>Объектно-ориентированное программирование</w:t>
+      </w:r>
+    </w:p>
+    <w:p>
+      <w:pPr>
+        <w:pStyle w:val="a3"/>
+        <w:numPr>
+          <w:ilvl w:val="0"/>
+          <w:numId w:val="15"/>
+        </w:numPr>
+      </w:pPr>
+      <w:r>
+        <w:t>Функциональное программирование</w:t>
+      </w:r>
+    </w:p>
+    <w:p>
+      <w:pPr>
+        <w:pStyle w:val="2"/>
+      </w:pPr>
+      <w:r>
+        <w:t xml:space="preserve"> </w:t>
+      </w:r>
+      <w:r>
+        <w:t>Функциональное программирование</w:t>
+      </w:r>
+    </w:p>
+    <w:p>
+      <w:r>
+        <w:t>Накладывает ограничение на присваивание.</w:t>
+      </w:r>
+    </w:p>
+    <w:p>
+      <w:r>
+        <w:t xml:space="preserve">Декомпозиция на математические абстракции – </w:t>
+      </w:r>
+      <w:proofErr w:type="spellStart"/>
+      <w:r>
+        <w:rPr>
+          <w:lang w:val="en-US"/>
+        </w:rPr>
+        <w:t>“</w:t>
+      </w:r>
+      <w:proofErr w:type="spellEnd"/>
+      <w:r>
+        <w:t>чи</w:t>
+      </w:r>
       <w:bookmarkStart w:id="0" w:name="_GoBack"/>
       <w:bookmarkEnd w:id="0"/>
+      <w:r>
+        <w:t>стые функции</w:t>
+      </w:r>
+      <w:r>
+        <w:rPr>
+          <w:lang w:val="en-US"/>
+        </w:rPr>
+        <w:t>”</w:t>
+      </w:r>
+      <w:r>
+        <w:t>.</w:t>
+      </w:r>
     </w:p>
     <w:sectPr>
       <w:pgSz w:w="11906" w:h="16838"/>
@@ -176,6 +485,119 @@
     </w:lvl>
   </w:abstractNum>
   <w:abstractNum w:abstractNumId="1" w15:restartNumberingAfterBreak="0">
+    <w:nsid w:val="0FCD562C"/>
+    <w:multiLevelType w:val="hybridMultilevel"/>
+    <w:tmpl w:val="399213A8"/>
+    <w:lvl w:ilvl="0" w:tplc="04190001">
+      <w:start w:val="1"/>
+      <w:numFmt w:val="bullet"/>
+      <w:lvlText w:val=""/>
+      <w:lvlJc w:val="left"/>
+      <w:pPr>
+        <w:ind w:left="1069" w:hanging="360"/>
+      </w:pPr>
+      <w:rPr>
+        <w:rFonts w:ascii="Symbol" w:hAnsi="Symbol" w:hint="default"/>
+      </w:rPr>
+    </w:lvl>
+    <w:lvl w:ilvl="1" w:tplc="04190003" w:tentative="1">
+      <w:start w:val="1"/>
+      <w:numFmt w:val="bullet"/>
+      <w:lvlText w:val="o"/>
+      <w:lvlJc w:val="left"/>
+      <w:pPr>
+        <w:ind w:left="1789" w:hanging="360"/>
+      </w:pPr>
+      <w:rPr>
+        <w:rFonts w:ascii="Courier New" w:hAnsi="Courier New" w:cs="Courier New" w:hint="default"/>
+      </w:rPr>
+    </w:lvl>
+    <w:lvl w:ilvl="2" w:tplc="04190005" w:tentative="1">
+      <w:start w:val="1"/>
+      <w:numFmt w:val="bullet"/>
+      <w:lvlText w:val=""/>
+      <w:lvlJc w:val="left"/>
+      <w:pPr>
+        <w:ind w:left="2509" w:hanging="360"/>
+      </w:pPr>
+      <w:rPr>
+        <w:rFonts w:ascii="Wingdings" w:hAnsi="Wingdings" w:hint="default"/>
+      </w:rPr>
+    </w:lvl>
+    <w:lvl w:ilvl="3" w:tplc="04190001" w:tentative="1">
+      <w:start w:val="1"/>
+      <w:numFmt w:val="bullet"/>
+      <w:lvlText w:val=""/>
+      <w:lvlJc w:val="left"/>
+      <w:pPr>
+        <w:ind w:left="3229" w:hanging="360"/>
+      </w:pPr>
+      <w:rPr>
+        <w:rFonts w:ascii="Symbol" w:hAnsi="Symbol" w:hint="default"/>
+      </w:rPr>
+    </w:lvl>
+    <w:lvl w:ilvl="4" w:tplc="04190003" w:tentative="1">
+      <w:start w:val="1"/>
+      <w:numFmt w:val="bullet"/>
+      <w:lvlText w:val="o"/>
+      <w:lvlJc w:val="left"/>
+      <w:pPr>
+        <w:ind w:left="3949" w:hanging="360"/>
+      </w:pPr>
+      <w:rPr>
+        <w:rFonts w:ascii="Courier New" w:hAnsi="Courier New" w:cs="Courier New" w:hint="default"/>
+      </w:rPr>
+    </w:lvl>
+    <w:lvl w:ilvl="5" w:tplc="04190005" w:tentative="1">
+      <w:start w:val="1"/>
+      <w:numFmt w:val="bullet"/>
+      <w:lvlText w:val=""/>
+      <w:lvlJc w:val="left"/>
+      <w:pPr>
+        <w:ind w:left="4669" w:hanging="360"/>
+      </w:pPr>
+      <w:rPr>
+        <w:rFonts w:ascii="Wingdings" w:hAnsi="Wingdings" w:hint="default"/>
+      </w:rPr>
+    </w:lvl>
+    <w:lvl w:ilvl="6" w:tplc="04190001" w:tentative="1">
+      <w:start w:val="1"/>
+      <w:numFmt w:val="bullet"/>
+      <w:lvlText w:val=""/>
+      <w:lvlJc w:val="left"/>
+      <w:pPr>
+        <w:ind w:left="5389" w:hanging="360"/>
+      </w:pPr>
+      <w:rPr>
+        <w:rFonts w:ascii="Symbol" w:hAnsi="Symbol" w:hint="default"/>
+      </w:rPr>
+    </w:lvl>
+    <w:lvl w:ilvl="7" w:tplc="04190003" w:tentative="1">
+      <w:start w:val="1"/>
+      <w:numFmt w:val="bullet"/>
+      <w:lvlText w:val="o"/>
+      <w:lvlJc w:val="left"/>
+      <w:pPr>
+        <w:ind w:left="6109" w:hanging="360"/>
+      </w:pPr>
+      <w:rPr>
+        <w:rFonts w:ascii="Courier New" w:hAnsi="Courier New" w:cs="Courier New" w:hint="default"/>
+      </w:rPr>
+    </w:lvl>
+    <w:lvl w:ilvl="8" w:tplc="04190005" w:tentative="1">
+      <w:start w:val="1"/>
+      <w:numFmt w:val="bullet"/>
+      <w:lvlText w:val=""/>
+      <w:lvlJc w:val="left"/>
+      <w:pPr>
+        <w:ind w:left="6829" w:hanging="360"/>
+      </w:pPr>
+      <w:rPr>
+        <w:rFonts w:ascii="Wingdings" w:hAnsi="Wingdings" w:hint="default"/>
+      </w:rPr>
+    </w:lvl>
+  </w:abstractNum>
+  <w:abstractNum w:abstractNumId="2" w15:restartNumberingAfterBreak="0">
     <w:nsid w:val="235C3A7D"/>
     <w:multiLevelType w:val="hybridMultilevel"/>
     <w:tmpl w:val="B37870D8"/>
@@ -261,7 +683,7 @@
       </w:pPr>
     </w:lvl>
   </w:abstractNum>
-  <w:abstractNum w:abstractNumId="2" w15:restartNumberingAfterBreak="0">
+  <w:abstractNum w:abstractNumId="3" w15:restartNumberingAfterBreak="0">
     <w:nsid w:val="25126900"/>
     <w:multiLevelType w:val="hybridMultilevel"/>
     <w:tmpl w:val="ECF865E4"/>
@@ -347,7 +769,7 @@
       </w:pPr>
     </w:lvl>
   </w:abstractNum>
-  <w:abstractNum w:abstractNumId="3" w15:restartNumberingAfterBreak="0">
+  <w:abstractNum w:abstractNumId="4" w15:restartNumberingAfterBreak="0">
     <w:nsid w:val="29013735"/>
     <w:multiLevelType w:val="hybridMultilevel"/>
     <w:tmpl w:val="6B2AAB4C"/>
@@ -433,7 +855,93 @@
       </w:pPr>
     </w:lvl>
   </w:abstractNum>
-  <w:abstractNum w:abstractNumId="4" w15:restartNumberingAfterBreak="0">
+  <w:abstractNum w:abstractNumId="5" w15:restartNumberingAfterBreak="0">
+    <w:nsid w:val="2C6C68FF"/>
+    <w:multiLevelType w:val="hybridMultilevel"/>
+    <w:tmpl w:val="89261F20"/>
+    <w:lvl w:ilvl="0" w:tplc="0419000F">
+      <w:start w:val="1"/>
+      <w:numFmt w:val="decimal"/>
+      <w:lvlText w:val="%1."/>
+      <w:lvlJc w:val="left"/>
+      <w:pPr>
+        <w:ind w:left="1500" w:hanging="360"/>
+      </w:pPr>
+    </w:lvl>
+    <w:lvl w:ilvl="1" w:tplc="04190019" w:tentative="1">
+      <w:start w:val="1"/>
+      <w:numFmt w:val="lowerLetter"/>
+      <w:lvlText w:val="%2."/>
+      <w:lvlJc w:val="left"/>
+      <w:pPr>
+        <w:ind w:left="2220" w:hanging="360"/>
+      </w:pPr>
+    </w:lvl>
+    <w:lvl w:ilvl="2" w:tplc="0419001B" w:tentative="1">
+      <w:start w:val="1"/>
+      <w:numFmt w:val="lowerRoman"/>
+      <w:lvlText w:val="%3."/>
+      <w:lvlJc w:val="right"/>
+      <w:pPr>
+        <w:ind w:left="2940" w:hanging="180"/>
+      </w:pPr>
+    </w:lvl>
+    <w:lvl w:ilvl="3" w:tplc="0419000F" w:tentative="1">
+      <w:start w:val="1"/>
+      <w:numFmt w:val="decimal"/>
+      <w:lvlText w:val="%4."/>
+      <w:lvlJc w:val="left"/>
+      <w:pPr>
+        <w:ind w:left="3660" w:hanging="360"/>
+      </w:pPr>
+    </w:lvl>
+    <w:lvl w:ilvl="4" w:tplc="04190019" w:tentative="1">
+      <w:start w:val="1"/>
+      <w:numFmt w:val="lowerLetter"/>
+      <w:lvlText w:val="%5."/>
+      <w:lvlJc w:val="left"/>
+      <w:pPr>
+        <w:ind w:left="4380" w:hanging="360"/>
+      </w:pPr>
+    </w:lvl>
+    <w:lvl w:ilvl="5" w:tplc="0419001B" w:tentative="1">
+      <w:start w:val="1"/>
+      <w:numFmt w:val="lowerRoman"/>
+      <w:lvlText w:val="%6."/>
+      <w:lvlJc w:val="right"/>
+      <w:pPr>
+        <w:ind w:left="5100" w:hanging="180"/>
+      </w:pPr>
+    </w:lvl>
+    <w:lvl w:ilvl="6" w:tplc="0419000F" w:tentative="1">
+      <w:start w:val="1"/>
+      <w:numFmt w:val="decimal"/>
+      <w:lvlText w:val="%7."/>
+      <w:lvlJc w:val="left"/>
+      <w:pPr>
+        <w:ind w:left="5820" w:hanging="360"/>
+      </w:pPr>
+    </w:lvl>
+    <w:lvl w:ilvl="7" w:tplc="04190019" w:tentative="1">
+      <w:start w:val="1"/>
+      <w:numFmt w:val="lowerLetter"/>
+      <w:lvlText w:val="%8."/>
+      <w:lvlJc w:val="left"/>
+      <w:pPr>
+        <w:ind w:left="6540" w:hanging="360"/>
+      </w:pPr>
+    </w:lvl>
+    <w:lvl w:ilvl="8" w:tplc="0419001B" w:tentative="1">
+      <w:start w:val="1"/>
+      <w:numFmt w:val="lowerRoman"/>
+      <w:lvlText w:val="%9."/>
+      <w:lvlJc w:val="right"/>
+      <w:pPr>
+        <w:ind w:left="7260" w:hanging="180"/>
+      </w:pPr>
+    </w:lvl>
+  </w:abstractNum>
+  <w:abstractNum w:abstractNumId="6" w15:restartNumberingAfterBreak="0">
     <w:nsid w:val="301F52E2"/>
     <w:multiLevelType w:val="hybridMultilevel"/>
     <w:tmpl w:val="DC34696A"/>
@@ -519,7 +1027,7 @@
       </w:pPr>
     </w:lvl>
   </w:abstractNum>
-  <w:abstractNum w:abstractNumId="5" w15:restartNumberingAfterBreak="0">
+  <w:abstractNum w:abstractNumId="7" w15:restartNumberingAfterBreak="0">
     <w:nsid w:val="34C3681D"/>
     <w:multiLevelType w:val="hybridMultilevel"/>
     <w:tmpl w:val="ECF865E4"/>
@@ -605,7 +1113,7 @@
       </w:pPr>
     </w:lvl>
   </w:abstractNum>
-  <w:abstractNum w:abstractNumId="6" w15:restartNumberingAfterBreak="0">
+  <w:abstractNum w:abstractNumId="8" w15:restartNumberingAfterBreak="0">
     <w:nsid w:val="36EC3D80"/>
     <w:multiLevelType w:val="hybridMultilevel"/>
     <w:tmpl w:val="10A8533C"/>
@@ -691,7 +1199,7 @@
       </w:pPr>
     </w:lvl>
   </w:abstractNum>
-  <w:abstractNum w:abstractNumId="7" w15:restartNumberingAfterBreak="0">
+  <w:abstractNum w:abstractNumId="9" w15:restartNumberingAfterBreak="0">
     <w:nsid w:val="3B864ED4"/>
     <w:multiLevelType w:val="hybridMultilevel"/>
     <w:tmpl w:val="DC265374"/>
@@ -777,7 +1285,7 @@
       </w:pPr>
     </w:lvl>
   </w:abstractNum>
-  <w:abstractNum w:abstractNumId="8" w15:restartNumberingAfterBreak="0">
+  <w:abstractNum w:abstractNumId="10" w15:restartNumberingAfterBreak="0">
     <w:nsid w:val="52444D6A"/>
     <w:multiLevelType w:val="hybridMultilevel"/>
     <w:tmpl w:val="27542558"/>
@@ -863,7 +1371,233 @@
       </w:pPr>
     </w:lvl>
   </w:abstractNum>
-  <w:abstractNum w:abstractNumId="9" w15:restartNumberingAfterBreak="0">
+  <w:abstractNum w:abstractNumId="11" w15:restartNumberingAfterBreak="0">
+    <w:nsid w:val="5D1B1DBE"/>
+    <w:multiLevelType w:val="hybridMultilevel"/>
+    <w:tmpl w:val="53DED5F6"/>
+    <w:lvl w:ilvl="0" w:tplc="04190001">
+      <w:start w:val="1"/>
+      <w:numFmt w:val="bullet"/>
+      <w:lvlText w:val=""/>
+      <w:lvlJc w:val="left"/>
+      <w:pPr>
+        <w:ind w:left="1429" w:hanging="360"/>
+      </w:pPr>
+      <w:rPr>
+        <w:rFonts w:ascii="Symbol" w:hAnsi="Symbol" w:hint="default"/>
+      </w:rPr>
+    </w:lvl>
+    <w:lvl w:ilvl="1" w:tplc="04190003" w:tentative="1">
+      <w:start w:val="1"/>
+      <w:numFmt w:val="bullet"/>
+      <w:lvlText w:val="o"/>
+      <w:lvlJc w:val="left"/>
+      <w:pPr>
+        <w:ind w:left="2149" w:hanging="360"/>
+      </w:pPr>
+      <w:rPr>
+        <w:rFonts w:ascii="Courier New" w:hAnsi="Courier New" w:cs="Courier New" w:hint="default"/>
+      </w:rPr>
+    </w:lvl>
+    <w:lvl w:ilvl="2" w:tplc="04190005" w:tentative="1">
+      <w:start w:val="1"/>
+      <w:numFmt w:val="bullet"/>
+      <w:lvlText w:val=""/>
+      <w:lvlJc w:val="left"/>
+      <w:pPr>
+        <w:ind w:left="2869" w:hanging="360"/>
+      </w:pPr>
+      <w:rPr>
+        <w:rFonts w:ascii="Wingdings" w:hAnsi="Wingdings" w:hint="default"/>
+      </w:rPr>
+    </w:lvl>
+    <w:lvl w:ilvl="3" w:tplc="04190001" w:tentative="1">
+      <w:start w:val="1"/>
+      <w:numFmt w:val="bullet"/>
+      <w:lvlText w:val=""/>
+      <w:lvlJc w:val="left"/>
+      <w:pPr>
+        <w:ind w:left="3589" w:hanging="360"/>
+      </w:pPr>
+      <w:rPr>
+        <w:rFonts w:ascii="Symbol" w:hAnsi="Symbol" w:hint="default"/>
+      </w:rPr>
+    </w:lvl>
+    <w:lvl w:ilvl="4" w:tplc="04190003" w:tentative="1">
+      <w:start w:val="1"/>
+      <w:numFmt w:val="bullet"/>
+      <w:lvlText w:val="o"/>
+      <w:lvlJc w:val="left"/>
+      <w:pPr>
+        <w:ind w:left="4309" w:hanging="360"/>
+      </w:pPr>
+      <w:rPr>
+        <w:rFonts w:ascii="Courier New" w:hAnsi="Courier New" w:cs="Courier New" w:hint="default"/>
+      </w:rPr>
+    </w:lvl>
+    <w:lvl w:ilvl="5" w:tplc="04190005" w:tentative="1">
+      <w:start w:val="1"/>
+      <w:numFmt w:val="bullet"/>
+      <w:lvlText w:val=""/>
+      <w:lvlJc w:val="left"/>
+      <w:pPr>
+        <w:ind w:left="5029" w:hanging="360"/>
+      </w:pPr>
+      <w:rPr>
+        <w:rFonts w:ascii="Wingdings" w:hAnsi="Wingdings" w:hint="default"/>
+      </w:rPr>
+    </w:lvl>
+    <w:lvl w:ilvl="6" w:tplc="04190001" w:tentative="1">
+      <w:start w:val="1"/>
+      <w:numFmt w:val="bullet"/>
+      <w:lvlText w:val=""/>
+      <w:lvlJc w:val="left"/>
+      <w:pPr>
+        <w:ind w:left="5749" w:hanging="360"/>
+      </w:pPr>
+      <w:rPr>
+        <w:rFonts w:ascii="Symbol" w:hAnsi="Symbol" w:hint="default"/>
+      </w:rPr>
+    </w:lvl>
+    <w:lvl w:ilvl="7" w:tplc="04190003" w:tentative="1">
+      <w:start w:val="1"/>
+      <w:numFmt w:val="bullet"/>
+      <w:lvlText w:val="o"/>
+      <w:lvlJc w:val="left"/>
+      <w:pPr>
+        <w:ind w:left="6469" w:hanging="360"/>
+      </w:pPr>
+      <w:rPr>
+        <w:rFonts w:ascii="Courier New" w:hAnsi="Courier New" w:cs="Courier New" w:hint="default"/>
+      </w:rPr>
+    </w:lvl>
+    <w:lvl w:ilvl="8" w:tplc="04190005" w:tentative="1">
+      <w:start w:val="1"/>
+      <w:numFmt w:val="bullet"/>
+      <w:lvlText w:val=""/>
+      <w:lvlJc w:val="left"/>
+      <w:pPr>
+        <w:ind w:left="7189" w:hanging="360"/>
+      </w:pPr>
+      <w:rPr>
+        <w:rFonts w:ascii="Wingdings" w:hAnsi="Wingdings" w:hint="default"/>
+      </w:rPr>
+    </w:lvl>
+  </w:abstractNum>
+  <w:abstractNum w:abstractNumId="12" w15:restartNumberingAfterBreak="0">
+    <w:nsid w:val="7160338B"/>
+    <w:multiLevelType w:val="hybridMultilevel"/>
+    <w:tmpl w:val="4BB4B826"/>
+    <w:lvl w:ilvl="0" w:tplc="04190001">
+      <w:start w:val="1"/>
+      <w:numFmt w:val="bullet"/>
+      <w:lvlText w:val=""/>
+      <w:lvlJc w:val="left"/>
+      <w:pPr>
+        <w:ind w:left="1429" w:hanging="360"/>
+      </w:pPr>
+      <w:rPr>
+        <w:rFonts w:ascii="Symbol" w:hAnsi="Symbol" w:hint="default"/>
+      </w:rPr>
+    </w:lvl>
+    <w:lvl w:ilvl="1" w:tplc="04190003" w:tentative="1">
+      <w:start w:val="1"/>
+      <w:numFmt w:val="bullet"/>
+      <w:lvlText w:val="o"/>
+      <w:lvlJc w:val="left"/>
+      <w:pPr>
+        <w:ind w:left="2149" w:hanging="360"/>
+      </w:pPr>
+      <w:rPr>
+        <w:rFonts w:ascii="Courier New" w:hAnsi="Courier New" w:cs="Courier New" w:hint="default"/>
+      </w:rPr>
+    </w:lvl>
+    <w:lvl w:ilvl="2" w:tplc="04190005" w:tentative="1">
+      <w:start w:val="1"/>
+      <w:numFmt w:val="bullet"/>
+      <w:lvlText w:val=""/>
+      <w:lvlJc w:val="left"/>
+      <w:pPr>
+        <w:ind w:left="2869" w:hanging="360"/>
+      </w:pPr>
+      <w:rPr>
+        <w:rFonts w:ascii="Wingdings" w:hAnsi="Wingdings" w:hint="default"/>
+      </w:rPr>
+    </w:lvl>
+    <w:lvl w:ilvl="3" w:tplc="04190001" w:tentative="1">
+      <w:start w:val="1"/>
+      <w:numFmt w:val="bullet"/>
+      <w:lvlText w:val=""/>
+      <w:lvlJc w:val="left"/>
+      <w:pPr>
+        <w:ind w:left="3589" w:hanging="360"/>
+      </w:pPr>
+      <w:rPr>
+        <w:rFonts w:ascii="Symbol" w:hAnsi="Symbol" w:hint="default"/>
+      </w:rPr>
+    </w:lvl>
+    <w:lvl w:ilvl="4" w:tplc="04190003" w:tentative="1">
+      <w:start w:val="1"/>
+      <w:numFmt w:val="bullet"/>
+      <w:lvlText w:val="o"/>
+      <w:lvlJc w:val="left"/>
+      <w:pPr>
+        <w:ind w:left="4309" w:hanging="360"/>
+      </w:pPr>
+      <w:rPr>
+        <w:rFonts w:ascii="Courier New" w:hAnsi="Courier New" w:cs="Courier New" w:hint="default"/>
+      </w:rPr>
+    </w:lvl>
+    <w:lvl w:ilvl="5" w:tplc="04190005" w:tentative="1">
+      <w:start w:val="1"/>
+      <w:numFmt w:val="bullet"/>
+      <w:lvlText w:val=""/>
+      <w:lvlJc w:val="left"/>
+      <w:pPr>
+        <w:ind w:left="5029" w:hanging="360"/>
+      </w:pPr>
+      <w:rPr>
+        <w:rFonts w:ascii="Wingdings" w:hAnsi="Wingdings" w:hint="default"/>
+      </w:rPr>
+    </w:lvl>
+    <w:lvl w:ilvl="6" w:tplc="04190001" w:tentative="1">
+      <w:start w:val="1"/>
+      <w:numFmt w:val="bullet"/>
+      <w:lvlText w:val=""/>
+      <w:lvlJc w:val="left"/>
+      <w:pPr>
+        <w:ind w:left="5749" w:hanging="360"/>
+      </w:pPr>
+      <w:rPr>
+        <w:rFonts w:ascii="Symbol" w:hAnsi="Symbol" w:hint="default"/>
+      </w:rPr>
+    </w:lvl>
+    <w:lvl w:ilvl="7" w:tplc="04190003" w:tentative="1">
+      <w:start w:val="1"/>
+      <w:numFmt w:val="bullet"/>
+      <w:lvlText w:val="o"/>
+      <w:lvlJc w:val="left"/>
+      <w:pPr>
+        <w:ind w:left="6469" w:hanging="360"/>
+      </w:pPr>
+      <w:rPr>
+        <w:rFonts w:ascii="Courier New" w:hAnsi="Courier New" w:cs="Courier New" w:hint="default"/>
+      </w:rPr>
+    </w:lvl>
+    <w:lvl w:ilvl="8" w:tplc="04190005" w:tentative="1">
+      <w:start w:val="1"/>
+      <w:numFmt w:val="bullet"/>
+      <w:lvlText w:val=""/>
+      <w:lvlJc w:val="left"/>
+      <w:pPr>
+        <w:ind w:left="7189" w:hanging="360"/>
+      </w:pPr>
+      <w:rPr>
+        <w:rFonts w:ascii="Wingdings" w:hAnsi="Wingdings" w:hint="default"/>
+      </w:rPr>
+    </w:lvl>
+  </w:abstractNum>
+  <w:abstractNum w:abstractNumId="13" w15:restartNumberingAfterBreak="0">
     <w:nsid w:val="7BEF58AD"/>
     <w:multiLevelType w:val="hybridMultilevel"/>
     <w:tmpl w:val="5A8E5412"/>
@@ -976,7 +1710,7 @@
       </w:rPr>
     </w:lvl>
   </w:abstractNum>
-  <w:abstractNum w:abstractNumId="10" w15:restartNumberingAfterBreak="0">
+  <w:abstractNum w:abstractNumId="14" w15:restartNumberingAfterBreak="0">
     <w:nsid w:val="7D0446E6"/>
     <w:multiLevelType w:val="hybridMultilevel"/>
     <w:tmpl w:val="68E8FE6E"/>
@@ -1063,37 +1797,49 @@
     </w:lvl>
   </w:abstractNum>
   <w:num w:numId="1">
+    <w:abstractNumId w:val="9"/>
+  </w:num>
+  <w:num w:numId="2">
     <w:abstractNumId w:val="7"/>
   </w:num>
-  <w:num w:numId="2">
-    <w:abstractNumId w:val="5"/>
-  </w:num>
   <w:num w:numId="3">
-    <w:abstractNumId w:val="2"/>
+    <w:abstractNumId w:val="3"/>
   </w:num>
   <w:num w:numId="4">
-    <w:abstractNumId w:val="1"/>
+    <w:abstractNumId w:val="2"/>
   </w:num>
   <w:num w:numId="5">
     <w:abstractNumId w:val="0"/>
   </w:num>
   <w:num w:numId="6">
+    <w:abstractNumId w:val="14"/>
+  </w:num>
+  <w:num w:numId="7">
+    <w:abstractNumId w:val="8"/>
+  </w:num>
+  <w:num w:numId="8">
     <w:abstractNumId w:val="10"/>
   </w:num>
-  <w:num w:numId="7">
+  <w:num w:numId="9">
+    <w:abstractNumId w:val="4"/>
+  </w:num>
+  <w:num w:numId="10">
+    <w:abstractNumId w:val="13"/>
+  </w:num>
+  <w:num w:numId="11">
     <w:abstractNumId w:val="6"/>
   </w:num>
-  <w:num w:numId="8">
-    <w:abstractNumId w:val="8"/>
+  <w:num w:numId="12">
+    <w:abstractNumId w:val="5"/>
   </w:num>
-  <w:num w:numId="9">
-    <w:abstractNumId w:val="3"/>
+  <w:num w:numId="13">
+    <w:abstractNumId w:val="12"/>
   </w:num>
-  <w:num w:numId="10">
-    <w:abstractNumId w:val="9"/>
+  <w:num w:numId="14">
+    <w:abstractNumId w:val="1"/>
   </w:num>
-  <w:num w:numId="11">
-    <w:abstractNumId w:val="4"/>
+  <w:num w:numId="15">
+    <w:abstractNumId w:val="11"/>
   </w:num>
   <w:numIdMacAtCleanup w:val="5"/>
 </w:numbering>
@@ -2146,7 +2892,7 @@
 </file>
 
 <file path=customXml/itemProps1.xml><?xml version="1.0" encoding="utf-8"?>
-<ds:datastoreItem xmlns:ds="http://schemas.openxmlformats.org/officeDocument/2006/customXml" ds:itemID="{DF15A18F-3438-478D-AACF-D8BA4287601E}">
+<ds:datastoreItem xmlns:ds="http://schemas.openxmlformats.org/officeDocument/2006/customXml" ds:itemID="{D333BDC2-2960-4D25-ADB2-1F72870C6614}">
   <ds:schemaRefs>
     <ds:schemaRef ds:uri="http://schemas.openxmlformats.org/officeDocument/2006/bibliography"/>
   </ds:schemaRefs>

</xml_diff>